<commit_message>
diploma WIP 2:00 PM 23.05.23
</commit_message>
<xml_diff>
--- a/4th-Grade/Eighth-Semester/VKR/wip/вырезанные кусочки.docx
+++ b/4th-Grade/Eighth-Semester/VKR/wip/вырезанные кусочки.docx
@@ -2,6 +2,581 @@
 <file path=word/document.xml><?xml version="1.0" encoding="utf-8"?>
 <w:document xmlns:wpc="http://schemas.microsoft.com/office/word/2010/wordprocessingCanvas" xmlns:cx="http://schemas.microsoft.com/office/drawing/2014/chartex" xmlns:cx1="http://schemas.microsoft.com/office/drawing/2015/9/8/chartex" xmlns:cx2="http://schemas.microsoft.com/office/drawing/2015/10/21/chartex" xmlns:cx3="http://schemas.microsoft.com/office/drawing/2016/5/9/chartex" xmlns:cx4="http://schemas.microsoft.com/office/drawing/2016/5/10/chartex" xmlns:cx5="http://schemas.microsoft.com/office/drawing/2016/5/11/chartex" xmlns:cx6="http://schemas.microsoft.com/office/drawing/2016/5/12/chartex" xmlns:cx7="http://schemas.microsoft.com/office/drawing/2016/5/13/chartex" xmlns:cx8="http://schemas.microsoft.com/office/drawing/2016/5/14/chartex" xmlns:mc="http://schemas.openxmlformats.org/markup-compatibility/2006" xmlns:aink="http://schemas.microsoft.com/office/drawing/2016/ink" xmlns:am3d="http://schemas.microsoft.com/office/drawing/2017/model3d" xmlns:o="urn:schemas-microsoft-com:office:office" xmlns:r="http://schemas.openxmlformats.org/officeDocument/2006/relationships" xmlns:m="http://schemas.openxmlformats.org/officeDocument/2006/math" xmlns:v="urn:schemas-microsoft-com:vml" xmlns:wp14="http://schemas.microsoft.com/office/word/2010/wordprocessingDrawing" xmlns:wp="http://schemas.openxmlformats.org/drawingml/2006/wordprocessingDrawing" xmlns:w10="urn:schemas-microsoft-com:office:word" xmlns:w="http://schemas.openxmlformats.org/wordprocessingml/2006/main" xmlns:w14="http://schemas.microsoft.com/office/word/2010/wordml" xmlns:w15="http://schemas.microsoft.com/office/word/2012/wordml" xmlns:w16cex="http://schemas.microsoft.com/office/word/2018/wordml/cex" xmlns:w16cid="http://schemas.microsoft.com/office/word/2016/wordml/cid" xmlns:w16="http://schemas.microsoft.com/office/word/2018/wordml" xmlns:w16sdtdh="http://schemas.microsoft.com/office/word/2020/wordml/sdtdatahash" xmlns:w16se="http://schemas.microsoft.com/office/word/2015/wordml/symex" xmlns:wpg="http://schemas.microsoft.com/office/word/2010/wordprocessingGroup" xmlns:wpi="http://schemas.microsoft.com/office/word/2010/wordprocessingInk" xmlns:wne="http://schemas.microsoft.com/office/word/2006/wordml" xmlns:wps="http://schemas.microsoft.com/office/word/2010/wordprocessingShape" mc:Ignorable="w14 w15 w16se w16cid w16 w16cex w16sdtdh wp14">
   <w:body>
+    <w:p>
+      <w:pPr>
+        <w:spacing w:after="160" w:line="259" w:lineRule="auto"/>
+        <w:ind w:firstLine="0"/>
+        <w:jc w:val="left"/>
+        <w:rPr>
+          <w:b/>
+          <w:bCs/>
+          <w:lang w:val="ru-RU"/>
+        </w:rPr>
+      </w:pPr>
+      <w:r>
+        <w:rPr>
+          <w:b/>
+          <w:bCs/>
+          <w:lang w:val="ru-RU"/>
+        </w:rPr>
+        <w:t xml:space="preserve">Из </w:t>
+      </w:r>
+      <w:proofErr w:type="spellStart"/>
+      <w:r>
+        <w:rPr>
+          <w:b/>
+          <w:bCs/>
+          <w:lang w:val="ru-RU"/>
+        </w:rPr>
+        <w:t>подтитульника</w:t>
+      </w:r>
+      <w:proofErr w:type="spellEnd"/>
+    </w:p>
+    <w:p>
+      <w:pPr>
+        <w:spacing w:line="240" w:lineRule="auto"/>
+        <w:ind w:firstLine="0"/>
+        <w:rPr>
+          <w:color w:val="auto"/>
+          <w:sz w:val="24"/>
+          <w:szCs w:val="24"/>
+          <w:lang w:val="ru-RU"/>
+        </w:rPr>
+      </w:pPr>
+      <w:r>
+        <w:rPr>
+          <w:sz w:val="24"/>
+          <w:szCs w:val="24"/>
+          <w:lang w:val="ru-RU"/>
+        </w:rPr>
+        <w:t>УДК 004.</w:t>
+      </w:r>
+      <w:r>
+        <w:rPr>
+          <w:sz w:val="24"/>
+          <w:szCs w:val="24"/>
+        </w:rPr>
+        <w:t>4</w:t>
+      </w:r>
+    </w:p>
+    <w:p>
+      <w:pPr>
+        <w:spacing w:line="240" w:lineRule="auto"/>
+        <w:ind w:firstLine="0"/>
+        <w:rPr>
+          <w:b/>
+          <w:sz w:val="24"/>
+          <w:szCs w:val="24"/>
+          <w:lang w:val="ru-RU"/>
+        </w:rPr>
+      </w:pPr>
+      <w:r>
+        <w:rPr>
+          <w:b/>
+          <w:sz w:val="24"/>
+          <w:szCs w:val="24"/>
+          <w:lang w:val="ru-RU"/>
+        </w:rPr>
+        <w:t>Руководитель ВКР: к.т.н., доцент С.Б. Плотников</w:t>
+      </w:r>
+    </w:p>
+    <w:p>
+      <w:pPr>
+        <w:spacing w:line="240" w:lineRule="auto"/>
+        <w:ind w:firstLine="0"/>
+        <w:rPr>
+          <w:b/>
+          <w:sz w:val="24"/>
+          <w:szCs w:val="24"/>
+          <w:lang w:val="ru-RU"/>
+        </w:rPr>
+      </w:pPr>
+      <w:r>
+        <w:rPr>
+          <w:b/>
+          <w:sz w:val="24"/>
+          <w:szCs w:val="24"/>
+          <w:lang w:val="ru-RU"/>
+        </w:rPr>
+        <w:t>Консультант ВКР: старший преподаватель, И.В. Белоусова</w:t>
+      </w:r>
+    </w:p>
+    <w:p>
+      <w:pPr>
+        <w:spacing w:line="240" w:lineRule="auto"/>
+        <w:rPr>
+          <w:sz w:val="24"/>
+          <w:szCs w:val="24"/>
+          <w:lang w:val="ru-RU"/>
+        </w:rPr>
+      </w:pPr>
+      <w:r>
+        <w:rPr>
+          <w:sz w:val="24"/>
+          <w:szCs w:val="24"/>
+          <w:lang w:val="ru-RU"/>
+        </w:rPr>
+        <w:t xml:space="preserve">А.А. Московка. Выпускная квалификационная работа по направлению подготовки бакалавров 09.03.04 «Программная инженерия» на тему «Стартап "Обучающее ПО </w:t>
+      </w:r>
+      <w:proofErr w:type="spellStart"/>
+      <w:r>
+        <w:rPr>
+          <w:sz w:val="24"/>
+          <w:szCs w:val="24"/>
+          <w:lang w:val="ru-RU"/>
+        </w:rPr>
+        <w:t>по</w:t>
+      </w:r>
+      <w:proofErr w:type="spellEnd"/>
+      <w:r>
+        <w:rPr>
+          <w:sz w:val="24"/>
+          <w:szCs w:val="24"/>
+          <w:lang w:val="ru-RU"/>
+        </w:rPr>
+        <w:t xml:space="preserve"> работе со стерильным помещением: Симуляция химической лаборатории с использованием фотореалистичный трехмерных клонов"»: М. 2023 г., МИРЭА – Российский технологический университет, Институт информационных технологий (ИТ), кафедра</w:t>
+      </w:r>
+      <w:r>
+        <w:rPr>
+          <w:sz w:val="24"/>
+          <w:szCs w:val="24"/>
+          <w:lang w:val="ru-RU"/>
+        </w:rPr>
+        <w:t xml:space="preserve"> Инструментального и Прикладного Программного Обеспечения (</w:t>
+      </w:r>
+      <w:proofErr w:type="spellStart"/>
+      <w:r>
+        <w:rPr>
+          <w:sz w:val="24"/>
+          <w:szCs w:val="24"/>
+          <w:lang w:val="ru-RU"/>
+        </w:rPr>
+        <w:t>ИиППО</w:t>
+      </w:r>
+      <w:proofErr w:type="spellEnd"/>
+      <w:r>
+        <w:rPr>
+          <w:sz w:val="24"/>
+          <w:szCs w:val="24"/>
+          <w:lang w:val="ru-RU"/>
+        </w:rPr>
+        <w:t xml:space="preserve">) – </w:t>
+      </w:r>
+      <w:r>
+        <w:rPr>
+          <w:sz w:val="24"/>
+          <w:szCs w:val="24"/>
+          <w:highlight w:val="yellow"/>
+          <w:lang w:val="ru-RU"/>
+        </w:rPr>
+        <w:t>стр. 60, рис. 17, табл. 6, ист. 47 (в т.ч. 4 на англ. яз.), прил. 4.</w:t>
+      </w:r>
+    </w:p>
+    <w:p>
+      <w:pPr>
+        <w:spacing w:line="240" w:lineRule="auto"/>
+        <w:rPr>
+          <w:lang w:val="ru-RU"/>
+        </w:rPr>
+      </w:pPr>
+      <w:r>
+        <w:rPr>
+          <w:sz w:val="24"/>
+          <w:szCs w:val="24"/>
+          <w:lang w:val="ru-RU"/>
+        </w:rPr>
+        <w:t xml:space="preserve">Ключевые слова: </w:t>
+      </w:r>
+      <w:r>
+        <w:rPr>
+          <w:sz w:val="24"/>
+          <w:szCs w:val="24"/>
+          <w:lang w:val="ru-RU"/>
+        </w:rPr>
+        <w:t>СИМУЛЯЦИЯ, ФОТОРЕАЛИСТИЧНЫЙ ТРЕХМЕРНЫЙ КЛОН, ТРЕХМЕРНАЯ МОДЕЛЬ, ХИМИЧЕСКАЯ ЛАБОРАТОРИЯ, СТЕРИЛЬНАЯ КОМНАТА.</w:t>
+      </w:r>
+    </w:p>
+    <w:p>
+      <w:pPr>
+        <w:spacing w:line="240" w:lineRule="auto"/>
+        <w:rPr>
+          <w:sz w:val="24"/>
+          <w:szCs w:val="20"/>
+          <w:lang w:val="ru-RU"/>
+        </w:rPr>
+      </w:pPr>
+      <w:r>
+        <w:rPr>
+          <w:sz w:val="24"/>
+          <w:szCs w:val="20"/>
+          <w:lang w:val="ru-RU"/>
+        </w:rPr>
+        <w:t>Объект исследования – симуляция химической лаборатории для обучения пользователей правилам взаимодействия с ней.</w:t>
+      </w:r>
+    </w:p>
+    <w:p>
+      <w:pPr>
+        <w:spacing w:line="240" w:lineRule="auto"/>
+        <w:rPr>
+          <w:sz w:val="24"/>
+          <w:szCs w:val="20"/>
+          <w:lang w:val="ru-RU"/>
+        </w:rPr>
+      </w:pPr>
+      <w:r>
+        <w:rPr>
+          <w:sz w:val="24"/>
+          <w:szCs w:val="20"/>
+          <w:lang w:val="ru-RU"/>
+        </w:rPr>
+        <w:t>Предмет исследования – симуляционное ПО, имитирующее процессы и поведение специалиста в химической лаборатории.</w:t>
+      </w:r>
+    </w:p>
+    <w:p>
+      <w:pPr>
+        <w:spacing w:line="240" w:lineRule="auto"/>
+        <w:rPr>
+          <w:sz w:val="24"/>
+          <w:szCs w:val="20"/>
+          <w:lang w:val="ru-RU"/>
+        </w:rPr>
+      </w:pPr>
+      <w:r>
+        <w:rPr>
+          <w:sz w:val="24"/>
+          <w:szCs w:val="20"/>
+          <w:lang w:val="ru-RU"/>
+        </w:rPr>
+        <w:t xml:space="preserve">Цель работы – прототипирование, разработка и тестирование </w:t>
+      </w:r>
+      <w:proofErr w:type="spellStart"/>
+      <w:r>
+        <w:rPr>
+          <w:sz w:val="24"/>
+          <w:szCs w:val="20"/>
+          <w:lang w:val="ru-RU"/>
+        </w:rPr>
+        <w:t>симуляционного</w:t>
+      </w:r>
+      <w:proofErr w:type="spellEnd"/>
+      <w:r>
+        <w:rPr>
+          <w:sz w:val="24"/>
+          <w:szCs w:val="20"/>
+          <w:lang w:val="ru-RU"/>
+        </w:rPr>
+        <w:t xml:space="preserve"> модуля, использующего фотореалистичные трехмерные клоны.</w:t>
+      </w:r>
+    </w:p>
+    <w:p>
+      <w:pPr>
+        <w:spacing w:line="240" w:lineRule="auto"/>
+        <w:rPr>
+          <w:sz w:val="24"/>
+          <w:szCs w:val="20"/>
+          <w:lang w:val="ru-RU"/>
+        </w:rPr>
+      </w:pPr>
+      <w:r>
+        <w:rPr>
+          <w:sz w:val="24"/>
+          <w:szCs w:val="20"/>
+          <w:lang w:val="ru-RU"/>
+        </w:rPr>
+        <w:t>В ходе работы был проведен краткий анализ предметной области и обзор аналогичных технических реализаций и симуляторов.</w:t>
+      </w:r>
+      <w:r>
+        <w:rPr>
+          <w:sz w:val="24"/>
+          <w:szCs w:val="20"/>
+          <w:lang w:val="ru-RU"/>
+        </w:rPr>
+        <w:t xml:space="preserve"> </w:t>
+      </w:r>
+      <w:r>
+        <w:rPr>
+          <w:sz w:val="24"/>
+          <w:szCs w:val="20"/>
+          <w:lang w:val="ru-RU"/>
+        </w:rPr>
+        <w:t>Методом сравнительного анализа были определены перспективные решения и реализация требуемого обучающего ПО, включая визуальную составляющую, симулируемые процессы и поведение пользователя в виртуальной среде. Рассмотрены процесс моделирования трехмерных клонов, прототипирования и разработки симуляции, используемый программно-технический инструментарий и среды разработки и моделирования.</w:t>
+      </w:r>
+    </w:p>
+    <w:p>
+      <w:pPr>
+        <w:spacing w:line="240" w:lineRule="auto"/>
+        <w:rPr>
+          <w:sz w:val="24"/>
+          <w:szCs w:val="20"/>
+          <w:lang w:val="ru-RU"/>
+        </w:rPr>
+      </w:pPr>
+      <w:r>
+        <w:rPr>
+          <w:sz w:val="24"/>
+          <w:szCs w:val="20"/>
+          <w:lang w:val="ru-RU"/>
+        </w:rPr>
+        <w:t>Результатом работы является цифровая симуляция химической лаборатории, в работе с которой пользователь взаимодействует с правдоподобными трехмерными клонами химического оборудования и элементами окружения виртуальной химической лаборатории.</w:t>
+      </w:r>
+    </w:p>
+    <w:p>
+      <w:pPr>
+        <w:spacing w:line="240" w:lineRule="auto"/>
+        <w:rPr>
+          <w:sz w:val="24"/>
+          <w:szCs w:val="20"/>
+        </w:rPr>
+      </w:pPr>
+      <w:r>
+        <w:rPr>
+          <w:sz w:val="24"/>
+          <w:szCs w:val="20"/>
+        </w:rPr>
+        <w:t>The object of research is a simulation of a chemical laboratory for teaching users the rules of interaction with it.</w:t>
+      </w:r>
+    </w:p>
+    <w:p>
+      <w:pPr>
+        <w:spacing w:line="240" w:lineRule="auto"/>
+        <w:rPr>
+          <w:sz w:val="24"/>
+          <w:szCs w:val="20"/>
+        </w:rPr>
+      </w:pPr>
+      <w:r>
+        <w:rPr>
+          <w:sz w:val="24"/>
+          <w:szCs w:val="20"/>
+        </w:rPr>
+        <w:t>The subject of the study is simulation software that simulates the processes and behavior of a specialist in a chemical laboratory.</w:t>
+      </w:r>
+    </w:p>
+    <w:p>
+      <w:pPr>
+        <w:spacing w:line="240" w:lineRule="auto"/>
+        <w:rPr>
+          <w:sz w:val="24"/>
+          <w:szCs w:val="20"/>
+        </w:rPr>
+      </w:pPr>
+      <w:r>
+        <w:rPr>
+          <w:sz w:val="24"/>
+          <w:szCs w:val="20"/>
+        </w:rPr>
+        <w:t>The purpose of the work is prototyping, development and testing of a simulation module using photorealistic 3D clones.</w:t>
+      </w:r>
+    </w:p>
+    <w:p>
+      <w:pPr>
+        <w:spacing w:line="240" w:lineRule="auto"/>
+        <w:rPr>
+          <w:sz w:val="24"/>
+          <w:szCs w:val="20"/>
+        </w:rPr>
+      </w:pPr>
+      <w:r>
+        <w:rPr>
+          <w:sz w:val="24"/>
+          <w:szCs w:val="20"/>
+        </w:rPr>
+        <w:t>In the course of the work, a brief analysis of the subject area and a review of similar technical implementations and simulators were carried out.</w:t>
+      </w:r>
+      <w:r>
+        <w:rPr>
+          <w:sz w:val="24"/>
+          <w:szCs w:val="20"/>
+          <w:lang w:val="ru-RU"/>
+        </w:rPr>
+        <w:t xml:space="preserve"> </w:t>
+      </w:r>
+      <w:r>
+        <w:rPr>
+          <w:sz w:val="24"/>
+          <w:szCs w:val="20"/>
+        </w:rPr>
+        <w:t>The benchmarking method identified promising solutions and implementation of the required training software, including the visual component, simulated processes and user behavior in a virtual environment. The process of modeling three-dimensional clones, prototyping and development of simulation, the software and hardware tools used and the development and modeling environments are considered.</w:t>
+      </w:r>
+    </w:p>
+    <w:p>
+      <w:pPr>
+        <w:spacing w:line="240" w:lineRule="auto"/>
+        <w:rPr>
+          <w:sz w:val="24"/>
+          <w:szCs w:val="20"/>
+        </w:rPr>
+      </w:pPr>
+      <w:r>
+        <w:rPr>
+          <w:sz w:val="24"/>
+          <w:szCs w:val="20"/>
+        </w:rPr>
+        <w:t>The result of the work is a digital simulation of a chemical laboratory, in which the user interacts with believable three-dimensional clones of chemical equipment and environmental elements of a virtual chemical laboratory.</w:t>
+      </w:r>
+    </w:p>
+    <w:p>
+      <w:pPr>
+        <w:spacing w:line="240" w:lineRule="auto"/>
+        <w:rPr>
+          <w:sz w:val="24"/>
+          <w:szCs w:val="24"/>
+          <w:lang w:val="ru-RU"/>
+        </w:rPr>
+      </w:pPr>
+      <w:r>
+        <w:rPr>
+          <w:sz w:val="24"/>
+          <w:szCs w:val="20"/>
+          <w:lang w:val="ru-RU"/>
+        </w:rPr>
+        <w:t>МИРЭА – Российский технологический</w:t>
+      </w:r>
+      <w:r>
+        <w:rPr>
+          <w:sz w:val="24"/>
+          <w:szCs w:val="24"/>
+          <w:lang w:val="ru-RU"/>
+        </w:rPr>
+        <w:t xml:space="preserve"> университет: 119454, Москва, пр-т Вернадского, д. 78</w:t>
+      </w:r>
+    </w:p>
+    <w:p>
+      <w:pPr>
+        <w:spacing w:line="240" w:lineRule="auto"/>
+        <w:ind w:firstLine="0"/>
+        <w:rPr>
+          <w:sz w:val="24"/>
+          <w:szCs w:val="24"/>
+          <w:lang w:val="ru-RU"/>
+        </w:rPr>
+      </w:pPr>
+      <w:r>
+        <w:rPr>
+          <w:sz w:val="24"/>
+          <w:szCs w:val="24"/>
+          <w:lang w:val="ru-RU"/>
+        </w:rPr>
+        <w:t>Тираж: 1 экз. (на правах рукописи)</w:t>
+      </w:r>
+    </w:p>
+    <w:p>
+      <w:pPr>
+        <w:spacing w:line="240" w:lineRule="auto"/>
+        <w:ind w:firstLine="0"/>
+        <w:rPr>
+          <w:sz w:val="24"/>
+          <w:szCs w:val="24"/>
+          <w:lang w:val="ru-RU"/>
+        </w:rPr>
+      </w:pPr>
+      <w:r>
+        <w:rPr>
+          <w:sz w:val="24"/>
+          <w:szCs w:val="24"/>
+          <w:lang w:val="ru-RU"/>
+        </w:rPr>
+        <w:lastRenderedPageBreak/>
+        <w:t>Файл: «090304_1</w:t>
+      </w:r>
+      <w:r>
+        <w:rPr>
+          <w:sz w:val="24"/>
+          <w:szCs w:val="24"/>
+          <w:lang w:val="ru-RU"/>
+        </w:rPr>
+        <w:t>9</w:t>
+      </w:r>
+      <w:r>
+        <w:rPr>
+          <w:sz w:val="24"/>
+          <w:szCs w:val="24"/>
+          <w:lang w:val="ru-RU"/>
+        </w:rPr>
+        <w:t>И</w:t>
+      </w:r>
+      <w:r>
+        <w:rPr>
+          <w:sz w:val="24"/>
+          <w:szCs w:val="24"/>
+          <w:lang w:val="ru-RU"/>
+        </w:rPr>
+        <w:t>1606</w:t>
+      </w:r>
+      <w:r>
+        <w:rPr>
+          <w:sz w:val="24"/>
+          <w:szCs w:val="24"/>
+          <w:lang w:val="ru-RU"/>
+        </w:rPr>
+        <w:t>_Московка</w:t>
+      </w:r>
+      <w:r>
+        <w:rPr>
+          <w:sz w:val="24"/>
+          <w:szCs w:val="24"/>
+          <w:lang w:val="ru-RU"/>
+        </w:rPr>
+        <w:t xml:space="preserve"> АА</w:t>
+      </w:r>
+      <w:r>
+        <w:rPr>
+          <w:sz w:val="24"/>
+          <w:szCs w:val="24"/>
+          <w:lang w:val="ru-RU"/>
+        </w:rPr>
+        <w:t xml:space="preserve">.pdf», исполнитель Московка А.А., </w:t>
+      </w:r>
+      <w:proofErr w:type="spellStart"/>
+      <w:r>
+        <w:rPr>
+          <w:sz w:val="24"/>
+          <w:szCs w:val="24"/>
+          <w:lang w:val="ru-RU"/>
+        </w:rPr>
+        <w:t>email</w:t>
+      </w:r>
+      <w:proofErr w:type="spellEnd"/>
+      <w:r>
+        <w:rPr>
+          <w:sz w:val="24"/>
+          <w:szCs w:val="24"/>
+          <w:lang w:val="ru-RU"/>
+        </w:rPr>
+        <w:t>: moskovka.a.a@edu.mirea.ru</w:t>
+      </w:r>
+    </w:p>
+    <w:p>
+      <w:pPr>
+        <w:spacing w:line="240" w:lineRule="auto"/>
+        <w:ind w:firstLine="0"/>
+        <w:rPr>
+          <w:sz w:val="24"/>
+          <w:szCs w:val="24"/>
+          <w:lang w:val="ru-RU"/>
+        </w:rPr>
+      </w:pPr>
+      <w:r>
+        <w:rPr>
+          <w:sz w:val="24"/>
+          <w:szCs w:val="24"/>
+          <w:lang w:val="ru-RU"/>
+        </w:rPr>
+        <w:t>© А.А. Московка.</w:t>
+      </w:r>
+    </w:p>
+    <w:p>
+      <w:pPr>
+        <w:spacing w:after="160" w:line="259" w:lineRule="auto"/>
+        <w:ind w:firstLine="0"/>
+        <w:jc w:val="left"/>
+        <w:rPr>
+          <w:b/>
+          <w:bCs/>
+          <w:lang w:val="ru-RU"/>
+        </w:rPr>
+      </w:pPr>
+    </w:p>
     <w:p>
       <w:pPr>
         <w:rPr>

</xml_diff>

<commit_message>
diploma .doc 2nd iteration (fixed after feedback)
</commit_message>
<xml_diff>
--- a/4th-Grade/Eighth-Semester/VKR/wip/вырезанные кусочки.docx
+++ b/4th-Grade/Eighth-Semester/VKR/wip/вырезанные кусочки.docx
@@ -142,25 +142,7 @@
           <w:szCs w:val="24"/>
           <w:lang w:val="ru-RU"/>
         </w:rPr>
-        <w:t xml:space="preserve"> Инструментального и Прикладного Программного Обеспечения (</w:t>
-      </w:r>
-      <w:proofErr w:type="spellStart"/>
-      <w:r>
-        <w:rPr>
-          <w:sz w:val="24"/>
-          <w:szCs w:val="24"/>
-          <w:lang w:val="ru-RU"/>
-        </w:rPr>
-        <w:t>ИиППО</w:t>
-      </w:r>
-      <w:proofErr w:type="spellEnd"/>
-      <w:r>
-        <w:rPr>
-          <w:sz w:val="24"/>
-          <w:szCs w:val="24"/>
-          <w:lang w:val="ru-RU"/>
-        </w:rPr>
-        <w:t xml:space="preserve">) – </w:t>
+        <w:t xml:space="preserve"> Инструментального и Прикладного Программного Обеспечения (ИиППО) – </w:t>
       </w:r>
       <w:r>
         <w:rPr>
@@ -247,25 +229,7 @@
           <w:szCs w:val="20"/>
           <w:lang w:val="ru-RU"/>
         </w:rPr>
-        <w:t xml:space="preserve">Цель работы – прототипирование, разработка и тестирование </w:t>
-      </w:r>
-      <w:proofErr w:type="spellStart"/>
-      <w:r>
-        <w:rPr>
-          <w:sz w:val="24"/>
-          <w:szCs w:val="20"/>
-          <w:lang w:val="ru-RU"/>
-        </w:rPr>
-        <w:t>симуляционного</w:t>
-      </w:r>
-      <w:proofErr w:type="spellEnd"/>
-      <w:r>
-        <w:rPr>
-          <w:sz w:val="24"/>
-          <w:szCs w:val="20"/>
-          <w:lang w:val="ru-RU"/>
-        </w:rPr>
-        <w:t xml:space="preserve"> модуля, использующего фотореалистичные трехмерные клоны.</w:t>
+        <w:t>Цель работы – прототипирование, разработка и тестирование симуляционного модуля, использующего фотореалистичные трехмерные клоны.</w:t>
       </w:r>
     </w:p>
     <w:p>
@@ -614,7 +578,715 @@
         </w:rPr>
       </w:pPr>
     </w:p>
+    <w:p>
+      <w:pPr>
+        <w:rPr>
+          <w:sz w:val="24"/>
+        </w:rPr>
+      </w:pPr>
+      <w:proofErr w:type="spellStart"/>
+      <w:r>
+        <w:t>Показано</w:t>
+      </w:r>
+      <w:proofErr w:type="spellEnd"/>
+      <w:r>
+        <w:t xml:space="preserve">, </w:t>
+      </w:r>
+      <w:proofErr w:type="spellStart"/>
+      <w:r>
+        <w:t>что</w:t>
+      </w:r>
+      <w:proofErr w:type="spellEnd"/>
+      <w:r>
+        <w:t xml:space="preserve"> …………………</w:t>
+      </w:r>
+    </w:p>
+    <w:p>
+      <w:proofErr w:type="spellStart"/>
+      <w:r>
+        <w:t>Определено</w:t>
+      </w:r>
+      <w:proofErr w:type="spellEnd"/>
+      <w:r>
+        <w:t xml:space="preserve"> ……</w:t>
+      </w:r>
+      <w:proofErr w:type="gramStart"/>
+      <w:r>
+        <w:t>…..</w:t>
+      </w:r>
+      <w:proofErr w:type="gramEnd"/>
+    </w:p>
+    <w:p>
+      <w:proofErr w:type="spellStart"/>
+      <w:r>
+        <w:t>Изучена</w:t>
+      </w:r>
+      <w:proofErr w:type="spellEnd"/>
+      <w:r>
+        <w:t xml:space="preserve"> </w:t>
+      </w:r>
+      <w:proofErr w:type="spellStart"/>
+      <w:r>
+        <w:t>взаимосвязь</w:t>
+      </w:r>
+      <w:proofErr w:type="spellEnd"/>
+      <w:r>
+        <w:t xml:space="preserve"> …………</w:t>
+      </w:r>
+    </w:p>
+    <w:p>
+      <w:proofErr w:type="spellStart"/>
+      <w:r>
+        <w:t>Получены</w:t>
+      </w:r>
+      <w:proofErr w:type="spellEnd"/>
+      <w:r>
+        <w:t xml:space="preserve"> </w:t>
+      </w:r>
+      <w:proofErr w:type="spellStart"/>
+      <w:r>
+        <w:t>результаты</w:t>
+      </w:r>
+      <w:proofErr w:type="spellEnd"/>
+      <w:r>
+        <w:t xml:space="preserve"> </w:t>
+      </w:r>
+      <w:proofErr w:type="spellStart"/>
+      <w:r>
+        <w:t>позволяющие</w:t>
+      </w:r>
+      <w:proofErr w:type="spellEnd"/>
+    </w:p>
     <w:p/>
+    <w:p>
+      <w:pPr>
+        <w:rPr>
+          <w:lang w:val="ru-RU"/>
+        </w:rPr>
+      </w:pPr>
+      <w:r>
+        <w:rPr>
+          <w:lang w:val="ru-RU"/>
+        </w:rPr>
+        <w:t>ИЗ 1.4</w:t>
+      </w:r>
+    </w:p>
+    <w:p>
+      <w:pPr>
+        <w:rPr>
+          <w:lang w:val="ru-RU"/>
+        </w:rPr>
+      </w:pPr>
+      <w:r>
+        <w:rPr>
+          <w:lang w:val="ru-RU"/>
+        </w:rPr>
+        <w:t>Разрабатываемые помещения виртуальной химической лаборатории должны удовлетворять следующим требованиям:</w:t>
+      </w:r>
+    </w:p>
+    <w:p>
+      <w:pPr>
+        <w:pStyle w:val="a"/>
+        <w:numPr>
+          <w:ilvl w:val="0"/>
+          <w:numId w:val="4"/>
+        </w:numPr>
+        <w:rPr>
+          <w:lang w:val="ru-RU"/>
+        </w:rPr>
+      </w:pPr>
+      <w:r>
+        <w:rPr>
+          <w:lang w:val="ru-RU"/>
+        </w:rPr>
+        <w:t>стены, потолок и полы помещений должны обладать коллизией, то есть быть непроницаемыми для пользователя</w:t>
+      </w:r>
+      <w:r>
+        <w:rPr>
+          <w:lang w:val="ru-RU"/>
+        </w:rPr>
+        <w:t>;</w:t>
+      </w:r>
+    </w:p>
+    <w:p>
+      <w:pPr>
+        <w:pStyle w:val="a"/>
+        <w:numPr>
+          <w:ilvl w:val="0"/>
+          <w:numId w:val="4"/>
+        </w:numPr>
+        <w:rPr>
+          <w:lang w:val="ru-RU"/>
+        </w:rPr>
+      </w:pPr>
+      <w:r>
+        <w:rPr>
+          <w:lang w:val="ru-RU"/>
+        </w:rPr>
+        <w:t>окно между первой комнатой и рабочим помещением должно состоять из прозрачного стекла для возможности проверки работы УФ-лампы;</w:t>
+      </w:r>
+    </w:p>
+    <w:p>
+      <w:pPr>
+        <w:pStyle w:val="a"/>
+        <w:numPr>
+          <w:ilvl w:val="0"/>
+          <w:numId w:val="4"/>
+        </w:numPr>
+        <w:rPr>
+          <w:lang w:val="ru-RU"/>
+        </w:rPr>
+      </w:pPr>
+      <w:r>
+        <w:rPr>
+          <w:lang w:val="ru-RU"/>
+        </w:rPr>
+        <w:t>помещения должны быть освещены для комфортной работы пользователя в них;</w:t>
+      </w:r>
+    </w:p>
+    <w:p>
+      <w:pPr>
+        <w:pStyle w:val="a"/>
+        <w:numPr>
+          <w:ilvl w:val="0"/>
+          <w:numId w:val="4"/>
+        </w:numPr>
+        <w:rPr>
+          <w:lang w:val="ru-RU"/>
+        </w:rPr>
+      </w:pPr>
+      <w:r>
+        <w:rPr>
+          <w:lang w:val="ru-RU"/>
+        </w:rPr>
+        <w:lastRenderedPageBreak/>
+        <w:t>помещения должны быть достаточно просторными, чтобы в них могли поместиться все необходимые элементы окружения и необходимые для симуляции станки и оборудование;</w:t>
+      </w:r>
+    </w:p>
+    <w:p>
+      <w:pPr>
+        <w:pStyle w:val="a"/>
+        <w:numPr>
+          <w:ilvl w:val="0"/>
+          <w:numId w:val="4"/>
+        </w:numPr>
+        <w:rPr>
+          <w:lang w:val="ru-RU"/>
+        </w:rPr>
+      </w:pPr>
+      <w:r>
+        <w:rPr>
+          <w:lang w:val="ru-RU"/>
+        </w:rPr>
+        <w:t>помещения должны быть идентичных реальным помещениям размеров для того, чтобы у пользователя создавалось ощущение погружения в процессе работы в симуляции;</w:t>
+      </w:r>
+    </w:p>
+    <w:p>
+      <w:pPr>
+        <w:pStyle w:val="a"/>
+        <w:numPr>
+          <w:ilvl w:val="0"/>
+          <w:numId w:val="4"/>
+        </w:numPr>
+        <w:rPr>
+          <w:lang w:val="ru-RU"/>
+        </w:rPr>
+      </w:pPr>
+      <w:r>
+        <w:rPr>
+          <w:lang w:val="ru-RU"/>
+        </w:rPr>
+        <w:t>в помещениях виртуальной химической лаборатории должны звучать звуковые эффекты, имитирующие реальные звуки вентиляционных систем для создания эффекта погружения.</w:t>
+      </w:r>
+    </w:p>
+    <w:p>
+      <w:pPr>
+        <w:rPr>
+          <w:lang w:val="ru-RU"/>
+        </w:rPr>
+      </w:pPr>
+      <w:r>
+        <w:rPr>
+          <w:lang w:val="ru-RU"/>
+        </w:rPr>
+        <w:t>Разрабатываемые лампы должны удовлетворять следующим требованиям:</w:t>
+      </w:r>
+    </w:p>
+    <w:p>
+      <w:pPr>
+        <w:pStyle w:val="a"/>
+        <w:numPr>
+          <w:ilvl w:val="0"/>
+          <w:numId w:val="5"/>
+        </w:numPr>
+        <w:rPr>
+          <w:lang w:val="ru-RU"/>
+        </w:rPr>
+      </w:pPr>
+      <w:r>
+        <w:rPr>
+          <w:lang w:val="ru-RU"/>
+        </w:rPr>
+        <w:t>лампы должны обеспечивать достаточный уровень освещенности для комфортной работы в помещениях виртуальной лаборатории;</w:t>
+      </w:r>
+    </w:p>
+    <w:p>
+      <w:pPr>
+        <w:pStyle w:val="a"/>
+        <w:numPr>
+          <w:ilvl w:val="0"/>
+          <w:numId w:val="5"/>
+        </w:numPr>
+        <w:rPr>
+          <w:lang w:val="ru-RU"/>
+        </w:rPr>
+      </w:pPr>
+      <w:r>
+        <w:rPr>
+          <w:lang w:val="ru-RU"/>
+        </w:rPr>
+        <w:t>расположение ламп, внешний вид и принцип их работы должны быть идентичны реальным лампам для создания эффекта погружения у пользователя;</w:t>
+      </w:r>
+    </w:p>
+    <w:p>
+      <w:pPr>
+        <w:pStyle w:val="a"/>
+        <w:numPr>
+          <w:ilvl w:val="0"/>
+          <w:numId w:val="5"/>
+        </w:numPr>
+        <w:rPr>
+          <w:lang w:val="ru-RU"/>
+        </w:rPr>
+      </w:pPr>
+      <w:r>
+        <w:rPr>
+          <w:lang w:val="ru-RU"/>
+        </w:rPr>
+        <w:t>для возможности их включения и выключения все лампы в помещениях должны быть логически связаны с контроллером, представленном в виде настенного включателя, аналогичного реальному включателю;</w:t>
+      </w:r>
+    </w:p>
+    <w:p>
+      <w:pPr>
+        <w:pStyle w:val="a"/>
+        <w:numPr>
+          <w:ilvl w:val="0"/>
+          <w:numId w:val="5"/>
+        </w:numPr>
+        <w:rPr>
+          <w:lang w:val="ru-RU"/>
+        </w:rPr>
+      </w:pPr>
+      <w:r>
+        <w:rPr>
+          <w:lang w:val="ru-RU"/>
+        </w:rPr>
+        <w:t>пользователь должен иметь возможность включать и выключать свет в лабораторных помещениях.</w:t>
+      </w:r>
+    </w:p>
+    <w:p>
+      <w:pPr>
+        <w:rPr>
+          <w:lang w:val="ru-RU"/>
+        </w:rPr>
+      </w:pPr>
+      <w:r>
+        <w:rPr>
+          <w:lang w:val="ru-RU"/>
+        </w:rPr>
+        <w:t>Разрабатываемые герметичные двери между комнатами виртуальной химической лаборатории должны удовлетворять следующим требованиям:</w:t>
+      </w:r>
+    </w:p>
+    <w:p>
+      <w:pPr>
+        <w:pStyle w:val="a"/>
+        <w:numPr>
+          <w:ilvl w:val="0"/>
+          <w:numId w:val="6"/>
+        </w:numPr>
+        <w:rPr>
+          <w:lang w:val="ru-RU"/>
+        </w:rPr>
+      </w:pPr>
+      <w:r>
+        <w:rPr>
+          <w:lang w:val="ru-RU"/>
+        </w:rPr>
+        <w:t>для сохранения герметичности помещений двери должны открываться только в индивидуальном порядке, это означает, что не может быть одновременно открыто больше одной двери;</w:t>
+      </w:r>
+    </w:p>
+    <w:p>
+      <w:pPr>
+        <w:pStyle w:val="a"/>
+        <w:numPr>
+          <w:ilvl w:val="0"/>
+          <w:numId w:val="6"/>
+        </w:numPr>
+        <w:rPr>
+          <w:lang w:val="ru-RU"/>
+        </w:rPr>
+      </w:pPr>
+      <w:r>
+        <w:rPr>
+          <w:lang w:val="ru-RU"/>
+        </w:rPr>
+        <w:t>каждая дверь должна иметь коллизию, то есть быть непроницаемой для пользователя;</w:t>
+      </w:r>
+    </w:p>
+    <w:p>
+      <w:pPr>
+        <w:pStyle w:val="a"/>
+        <w:numPr>
+          <w:ilvl w:val="0"/>
+          <w:numId w:val="6"/>
+        </w:numPr>
+        <w:rPr>
+          <w:lang w:val="ru-RU"/>
+        </w:rPr>
+      </w:pPr>
+      <w:r>
+        <w:rPr>
+          <w:lang w:val="ru-RU"/>
+        </w:rPr>
+        <w:lastRenderedPageBreak/>
+        <w:t>двери должны обладать правдоподобной скоростью анимации открытия и закрытия, а также звуковыми эффектами, имитирующими звуки дверного механизма;</w:t>
+      </w:r>
+    </w:p>
+    <w:p>
+      <w:pPr>
+        <w:pStyle w:val="a"/>
+        <w:numPr>
+          <w:ilvl w:val="0"/>
+          <w:numId w:val="6"/>
+        </w:numPr>
+        <w:rPr>
+          <w:lang w:val="ru-RU"/>
+        </w:rPr>
+      </w:pPr>
+      <w:r>
+        <w:rPr>
+          <w:lang w:val="ru-RU"/>
+        </w:rPr>
+        <w:t>двери должны иметь систему блокировки в случае работы УФ-лампы в рабочей зоне химической лаборатории;</w:t>
+      </w:r>
+    </w:p>
+    <w:p>
+      <w:pPr>
+        <w:pStyle w:val="a"/>
+        <w:numPr>
+          <w:ilvl w:val="0"/>
+          <w:numId w:val="6"/>
+        </w:numPr>
+        <w:rPr>
+          <w:lang w:val="ru-RU"/>
+        </w:rPr>
+      </w:pPr>
+      <w:r>
+        <w:rPr>
+          <w:lang w:val="ru-RU"/>
+        </w:rPr>
+        <w:t>пользователь должен иметь возможность открывать и закрывать герметичные двери, а также проходить сквозь открытые двери между помещениями виртуальной химической лаборатории.</w:t>
+      </w:r>
+    </w:p>
+    <w:p>
+      <w:pPr>
+        <w:rPr>
+          <w:lang w:val="ru-RU"/>
+        </w:rPr>
+      </w:pPr>
+      <w:r>
+        <w:rPr>
+          <w:lang w:val="ru-RU"/>
+        </w:rPr>
+        <w:t>Разрабатываемые манометры должны удовлетворять следующим требованиям:</w:t>
+      </w:r>
+    </w:p>
+    <w:p>
+      <w:pPr>
+        <w:pStyle w:val="a"/>
+        <w:numPr>
+          <w:ilvl w:val="0"/>
+          <w:numId w:val="7"/>
+        </w:numPr>
+        <w:rPr>
+          <w:lang w:val="ru-RU"/>
+        </w:rPr>
+      </w:pPr>
+      <w:r>
+        <w:rPr>
+          <w:lang w:val="ru-RU"/>
+        </w:rPr>
+        <w:t>манометры должны быть синхронизированы в рамках одной комнаты с нарушением герметизации;</w:t>
+      </w:r>
+    </w:p>
+    <w:p>
+      <w:pPr>
+        <w:pStyle w:val="a"/>
+        <w:numPr>
+          <w:ilvl w:val="0"/>
+          <w:numId w:val="7"/>
+        </w:numPr>
+        <w:rPr>
+          <w:lang w:val="ru-RU"/>
+        </w:rPr>
+      </w:pPr>
+      <w:r>
+        <w:rPr>
+          <w:lang w:val="ru-RU"/>
+        </w:rPr>
+        <w:t>манометры должны обладать реалистичной анимацией движения стрелки при нарушении герметизации и последующем восстановлении герметизации;</w:t>
+      </w:r>
+    </w:p>
+    <w:p>
+      <w:pPr>
+        <w:pStyle w:val="a"/>
+        <w:numPr>
+          <w:ilvl w:val="0"/>
+          <w:numId w:val="7"/>
+        </w:numPr>
+        <w:rPr>
+          <w:lang w:val="ru-RU"/>
+        </w:rPr>
+      </w:pPr>
+      <w:r>
+        <w:rPr>
+          <w:lang w:val="ru-RU"/>
+        </w:rPr>
+        <w:t>внешний вид манометров должен быть идентичен реальным манометрам для создания у пользователя эффекта погружения.</w:t>
+      </w:r>
+    </w:p>
+    <w:p>
+      <w:pPr>
+        <w:rPr>
+          <w:lang w:val="ru-RU"/>
+        </w:rPr>
+      </w:pPr>
+      <w:r>
+        <w:rPr>
+          <w:lang w:val="ru-RU"/>
+        </w:rPr>
+        <w:t>Разрабатываемая ультрафиолетовая лампа рабочего помещения должна удовлетворять следующим требованиям:</w:t>
+      </w:r>
+    </w:p>
+    <w:p>
+      <w:pPr>
+        <w:pStyle w:val="a"/>
+        <w:numPr>
+          <w:ilvl w:val="0"/>
+          <w:numId w:val="8"/>
+        </w:numPr>
+        <w:rPr>
+          <w:lang w:val="ru-RU"/>
+        </w:rPr>
+      </w:pPr>
+      <w:r>
+        <w:rPr>
+          <w:lang w:val="ru-RU"/>
+        </w:rPr>
+        <w:t>для включения и выключения лампа должна быть логически связана с контроллером, представленным в виде настенного включателя, аналогичного реальному по внешнему виду и расположению в помещениях;</w:t>
+      </w:r>
+    </w:p>
+    <w:p>
+      <w:pPr>
+        <w:pStyle w:val="a"/>
+        <w:numPr>
+          <w:ilvl w:val="0"/>
+          <w:numId w:val="8"/>
+        </w:numPr>
+        <w:rPr>
+          <w:lang w:val="ru-RU"/>
+        </w:rPr>
+      </w:pPr>
+      <w:r>
+        <w:rPr>
+          <w:lang w:val="ru-RU"/>
+        </w:rPr>
+        <w:t>лампа должна по внешнему виду, эффекту свечения быть идентичной реальной для создания у пользователя эффекта погружения;</w:t>
+      </w:r>
+    </w:p>
+    <w:p>
+      <w:pPr>
+        <w:pStyle w:val="a"/>
+        <w:numPr>
+          <w:ilvl w:val="0"/>
+          <w:numId w:val="8"/>
+        </w:numPr>
+        <w:rPr>
+          <w:lang w:val="ru-RU"/>
+        </w:rPr>
+      </w:pPr>
+      <w:r>
+        <w:rPr>
+          <w:lang w:val="ru-RU"/>
+        </w:rPr>
+        <w:t>возможность включить УФ-лампу должна быть только при закрытых герметичных дверях в рабочую зону хим. лаборатории;</w:t>
+      </w:r>
+    </w:p>
+    <w:p>
+      <w:pPr>
+        <w:pStyle w:val="a"/>
+        <w:numPr>
+          <w:ilvl w:val="0"/>
+          <w:numId w:val="8"/>
+        </w:numPr>
+        <w:rPr>
+          <w:lang w:val="ru-RU"/>
+        </w:rPr>
+      </w:pPr>
+      <w:r>
+        <w:rPr>
+          <w:lang w:val="ru-RU"/>
+        </w:rPr>
+        <w:t>пользователь должен иметь возможность включения и выключения УФ-лампы.</w:t>
+      </w:r>
+    </w:p>
+    <w:p>
+      <w:pPr>
+        <w:rPr>
+          <w:lang w:val="ru-RU"/>
+        </w:rPr>
+      </w:pPr>
+      <w:r>
+        <w:rPr>
+          <w:lang w:val="ru-RU"/>
+        </w:rPr>
+        <w:lastRenderedPageBreak/>
+        <w:t>Разрабатываемый герметичный шлюз передачи предметов в стерильное помещение должен удовлетворять следующим требованиям:</w:t>
+      </w:r>
+    </w:p>
+    <w:p>
+      <w:pPr>
+        <w:pStyle w:val="a"/>
+        <w:numPr>
+          <w:ilvl w:val="0"/>
+          <w:numId w:val="9"/>
+        </w:numPr>
+        <w:rPr>
+          <w:lang w:val="ru-RU"/>
+        </w:rPr>
+      </w:pPr>
+      <w:r>
+        <w:rPr>
+          <w:lang w:val="ru-RU"/>
+        </w:rPr>
+        <w:t>по внешнему виду, размерам и принципу работы шлюз должен быть идентичен реальному для создания у пользователя эффекта погружения;</w:t>
+      </w:r>
+    </w:p>
+    <w:p>
+      <w:pPr>
+        <w:pStyle w:val="a"/>
+        <w:numPr>
+          <w:ilvl w:val="0"/>
+          <w:numId w:val="9"/>
+        </w:numPr>
+        <w:rPr>
+          <w:lang w:val="ru-RU"/>
+        </w:rPr>
+      </w:pPr>
+      <w:r>
+        <w:rPr>
+          <w:lang w:val="ru-RU"/>
+        </w:rPr>
+        <w:t>шлюз должен иметь возможность доступа к содержимому внутри с обеих сторон: внешней (нестерильной) и внутренней (стерильной рабочей зоны);</w:t>
+      </w:r>
+    </w:p>
+    <w:p>
+      <w:pPr>
+        <w:pStyle w:val="a"/>
+        <w:numPr>
+          <w:ilvl w:val="0"/>
+          <w:numId w:val="9"/>
+        </w:numPr>
+        <w:rPr>
+          <w:lang w:val="ru-RU"/>
+        </w:rPr>
+      </w:pPr>
+      <w:r>
+        <w:rPr>
+          <w:lang w:val="ru-RU"/>
+        </w:rPr>
+        <w:t>у шлюза должна присутствовать система стерилизации содержимого в виде УФ-лампы с контроллером, представленным в виде кнопок с обеих сторон;</w:t>
+      </w:r>
+    </w:p>
+    <w:p>
+      <w:pPr>
+        <w:pStyle w:val="a"/>
+        <w:numPr>
+          <w:ilvl w:val="0"/>
+          <w:numId w:val="9"/>
+        </w:numPr>
+        <w:rPr>
+          <w:lang w:val="ru-RU"/>
+        </w:rPr>
+      </w:pPr>
+      <w:r>
+        <w:rPr>
+          <w:lang w:val="ru-RU"/>
+        </w:rPr>
+        <w:t>дверцы шлюза должны открываться только в индивидуальном порядке, это означает, что две дверцы не могут быть открыты одновременно;</w:t>
+      </w:r>
+    </w:p>
+    <w:p>
+      <w:pPr>
+        <w:pStyle w:val="a"/>
+        <w:numPr>
+          <w:ilvl w:val="0"/>
+          <w:numId w:val="9"/>
+        </w:numPr>
+        <w:rPr>
+          <w:lang w:val="ru-RU"/>
+        </w:rPr>
+      </w:pPr>
+      <w:r>
+        <w:rPr>
+          <w:lang w:val="ru-RU"/>
+        </w:rPr>
+        <w:t>дверцы шлюза должны иметь правдоподобную анимацию открытия и закрытия;</w:t>
+      </w:r>
+    </w:p>
+    <w:p>
+      <w:pPr>
+        <w:pStyle w:val="a"/>
+        <w:numPr>
+          <w:ilvl w:val="0"/>
+          <w:numId w:val="9"/>
+        </w:numPr>
+        <w:rPr>
+          <w:lang w:val="ru-RU"/>
+        </w:rPr>
+      </w:pPr>
+      <w:r>
+        <w:rPr>
+          <w:lang w:val="ru-RU"/>
+        </w:rPr>
+        <w:t>пользователь должен иметь возможность взаимодействия со стерильным шлюзом (открытие и закрытие дверей шлюза, включение и выключение УФ-ламп);</w:t>
+      </w:r>
+    </w:p>
+    <w:p>
+      <w:pPr>
+        <w:pStyle w:val="a"/>
+        <w:numPr>
+          <w:ilvl w:val="0"/>
+          <w:numId w:val="9"/>
+        </w:numPr>
+        <w:rPr>
+          <w:lang w:val="ru-RU"/>
+        </w:rPr>
+      </w:pPr>
+      <w:r>
+        <w:rPr>
+          <w:lang w:val="ru-RU"/>
+        </w:rPr>
+        <w:t>стерильный шлюз и все его элементы должны иметь коллизию, то есть быть непроницаемыми для пользователя.</w:t>
+      </w:r>
+    </w:p>
+    <w:p>
+      <w:pPr>
+        <w:rPr>
+          <w:lang w:val="ru-RU"/>
+        </w:rPr>
+      </w:pPr>
+    </w:p>
     <w:sectPr>
       <w:pgSz w:w="12240" w:h="15840"/>
       <w:pgMar w:top="1134" w:right="850" w:bottom="1134" w:left="1701" w:header="720" w:footer="720" w:gutter="0"/>
@@ -628,6 +1300,105 @@
 <file path=word/numbering.xml><?xml version="1.0" encoding="utf-8"?>
 <w:numbering xmlns:wpc="http://schemas.microsoft.com/office/word/2010/wordprocessingCanvas" xmlns:cx="http://schemas.microsoft.com/office/drawing/2014/chartex" xmlns:cx1="http://schemas.microsoft.com/office/drawing/2015/9/8/chartex" xmlns:cx2="http://schemas.microsoft.com/office/drawing/2015/10/21/chartex" xmlns:cx3="http://schemas.microsoft.com/office/drawing/2016/5/9/chartex" xmlns:cx4="http://schemas.microsoft.com/office/drawing/2016/5/10/chartex" xmlns:cx5="http://schemas.microsoft.com/office/drawing/2016/5/11/chartex" xmlns:cx6="http://schemas.microsoft.com/office/drawing/2016/5/12/chartex" xmlns:cx7="http://schemas.microsoft.com/office/drawing/2016/5/13/chartex" xmlns:cx8="http://schemas.microsoft.com/office/drawing/2016/5/14/chartex" xmlns:mc="http://schemas.openxmlformats.org/markup-compatibility/2006" xmlns:aink="http://schemas.microsoft.com/office/drawing/2016/ink" xmlns:am3d="http://schemas.microsoft.com/office/drawing/2017/model3d" xmlns:o="urn:schemas-microsoft-com:office:office" xmlns:r="http://schemas.openxmlformats.org/officeDocument/2006/relationships" xmlns:m="http://schemas.openxmlformats.org/officeDocument/2006/math" xmlns:v="urn:schemas-microsoft-com:vml" xmlns:wp14="http://schemas.microsoft.com/office/word/2010/wordprocessingDrawing" xmlns:wp="http://schemas.openxmlformats.org/drawingml/2006/wordprocessingDrawing" xmlns:w10="urn:schemas-microsoft-com:office:word" xmlns:w="http://schemas.openxmlformats.org/wordprocessingml/2006/main" xmlns:w14="http://schemas.microsoft.com/office/word/2010/wordml" xmlns:w15="http://schemas.microsoft.com/office/word/2012/wordml" xmlns:w16cex="http://schemas.microsoft.com/office/word/2018/wordml/cex" xmlns:w16cid="http://schemas.microsoft.com/office/word/2016/wordml/cid" xmlns:w16="http://schemas.microsoft.com/office/word/2018/wordml" xmlns:w16sdtdh="http://schemas.microsoft.com/office/word/2020/wordml/sdtdatahash" xmlns:w16se="http://schemas.microsoft.com/office/word/2015/wordml/symex" xmlns:wpg="http://schemas.microsoft.com/office/word/2010/wordprocessingGroup" xmlns:wpi="http://schemas.microsoft.com/office/word/2010/wordprocessingInk" xmlns:wne="http://schemas.microsoft.com/office/word/2006/wordml" xmlns:wps="http://schemas.microsoft.com/office/word/2010/wordprocessingShape" mc:Ignorable="w14 w15 w16se w16cid w16 w16cex w16sdtdh wp14">
   <w:abstractNum w:abstractNumId="0" w15:restartNumberingAfterBreak="0">
+    <w:nsid w:val="0B69625C"/>
+    <w:multiLevelType w:val="multilevel"/>
+    <w:tmpl w:val="D8FE38E6"/>
+    <w:numStyleLink w:val="3"/>
+  </w:abstractNum>
+  <w:abstractNum w:abstractNumId="1" w15:restartNumberingAfterBreak="0">
+    <w:nsid w:val="25526886"/>
+    <w:multiLevelType w:val="multilevel"/>
+    <w:tmpl w:val="D8FE38E6"/>
+    <w:lvl w:ilvl="0">
+      <w:start w:val="1"/>
+      <w:numFmt w:val="decimal"/>
+      <w:suff w:val="space"/>
+      <w:lvlText w:val="%1)"/>
+      <w:lvlJc w:val="left"/>
+      <w:pPr>
+        <w:ind w:left="0" w:firstLine="709"/>
+      </w:pPr>
+    </w:lvl>
+    <w:lvl w:ilvl="1">
+      <w:start w:val="1"/>
+      <w:numFmt w:val="lowerLetter"/>
+      <w:lvlText w:val="%2)"/>
+      <w:lvlJc w:val="left"/>
+      <w:pPr>
+        <w:ind w:left="720" w:hanging="360"/>
+      </w:pPr>
+    </w:lvl>
+    <w:lvl w:ilvl="2">
+      <w:start w:val="1"/>
+      <w:numFmt w:val="lowerRoman"/>
+      <w:lvlText w:val="%3)"/>
+      <w:lvlJc w:val="left"/>
+      <w:pPr>
+        <w:ind w:left="1080" w:hanging="360"/>
+      </w:pPr>
+    </w:lvl>
+    <w:lvl w:ilvl="3">
+      <w:start w:val="1"/>
+      <w:numFmt w:val="decimal"/>
+      <w:lvlText w:val="(%4)"/>
+      <w:lvlJc w:val="left"/>
+      <w:pPr>
+        <w:ind w:left="1440" w:hanging="360"/>
+      </w:pPr>
+    </w:lvl>
+    <w:lvl w:ilvl="4">
+      <w:start w:val="1"/>
+      <w:numFmt w:val="lowerLetter"/>
+      <w:lvlText w:val="(%5)"/>
+      <w:lvlJc w:val="left"/>
+      <w:pPr>
+        <w:ind w:left="1800" w:hanging="360"/>
+      </w:pPr>
+    </w:lvl>
+    <w:lvl w:ilvl="5">
+      <w:start w:val="1"/>
+      <w:numFmt w:val="lowerRoman"/>
+      <w:lvlText w:val="(%6)"/>
+      <w:lvlJc w:val="left"/>
+      <w:pPr>
+        <w:ind w:left="2160" w:hanging="360"/>
+      </w:pPr>
+    </w:lvl>
+    <w:lvl w:ilvl="6">
+      <w:start w:val="1"/>
+      <w:numFmt w:val="decimal"/>
+      <w:lvlText w:val="%7."/>
+      <w:lvlJc w:val="left"/>
+      <w:pPr>
+        <w:ind w:left="2520" w:hanging="360"/>
+      </w:pPr>
+    </w:lvl>
+    <w:lvl w:ilvl="7">
+      <w:start w:val="1"/>
+      <w:numFmt w:val="lowerLetter"/>
+      <w:lvlText w:val="%8."/>
+      <w:lvlJc w:val="left"/>
+      <w:pPr>
+        <w:ind w:left="2880" w:hanging="360"/>
+      </w:pPr>
+    </w:lvl>
+    <w:lvl w:ilvl="8">
+      <w:start w:val="1"/>
+      <w:numFmt w:val="lowerRoman"/>
+      <w:lvlText w:val="%9."/>
+      <w:lvlJc w:val="left"/>
+      <w:pPr>
+        <w:ind w:left="3240" w:hanging="360"/>
+      </w:pPr>
+    </w:lvl>
+  </w:abstractNum>
+  <w:abstractNum w:abstractNumId="2" w15:restartNumberingAfterBreak="0">
+    <w:nsid w:val="33684F91"/>
+    <w:multiLevelType w:val="multilevel"/>
+    <w:tmpl w:val="D8FE38E6"/>
+    <w:numStyleLink w:val="3"/>
+  </w:abstractNum>
+  <w:abstractNum w:abstractNumId="3" w15:restartNumberingAfterBreak="0">
     <w:nsid w:val="35FB2F8D"/>
     <w:multiLevelType w:val="hybridMultilevel"/>
     <w:tmpl w:val="87CADBAE"/>
@@ -713,7 +1484,7 @@
       </w:pPr>
     </w:lvl>
   </w:abstractNum>
-  <w:abstractNum w:abstractNumId="1" w15:restartNumberingAfterBreak="0">
+  <w:abstractNum w:abstractNumId="4" w15:restartNumberingAfterBreak="0">
     <w:nsid w:val="608E7113"/>
     <w:multiLevelType w:val="multilevel"/>
     <w:tmpl w:val="59E28FAA"/>
@@ -826,11 +1597,393 @@
       </w:pPr>
     </w:lvl>
   </w:abstractNum>
+  <w:abstractNum w:abstractNumId="5" w15:restartNumberingAfterBreak="0">
+    <w:nsid w:val="674D4FCC"/>
+    <w:multiLevelType w:val="hybridMultilevel"/>
+    <w:tmpl w:val="2648E8B0"/>
+    <w:lvl w:ilvl="0" w:tplc="D3806764">
+      <w:start w:val="1"/>
+      <w:numFmt w:val="decimal"/>
+      <w:pStyle w:val="a"/>
+      <w:lvlText w:val="%1)"/>
+      <w:lvlJc w:val="left"/>
+      <w:pPr>
+        <w:ind w:left="1429" w:hanging="360"/>
+      </w:pPr>
+      <w:rPr>
+        <w:rFonts w:hint="default"/>
+      </w:rPr>
+    </w:lvl>
+    <w:lvl w:ilvl="1" w:tplc="04090019" w:tentative="1">
+      <w:start w:val="1"/>
+      <w:numFmt w:val="lowerLetter"/>
+      <w:lvlText w:val="%2."/>
+      <w:lvlJc w:val="left"/>
+      <w:pPr>
+        <w:ind w:left="2149" w:hanging="360"/>
+      </w:pPr>
+    </w:lvl>
+    <w:lvl w:ilvl="2" w:tplc="0409001B" w:tentative="1">
+      <w:start w:val="1"/>
+      <w:numFmt w:val="lowerRoman"/>
+      <w:lvlText w:val="%3."/>
+      <w:lvlJc w:val="right"/>
+      <w:pPr>
+        <w:ind w:left="2869" w:hanging="180"/>
+      </w:pPr>
+    </w:lvl>
+    <w:lvl w:ilvl="3" w:tplc="0409000F" w:tentative="1">
+      <w:start w:val="1"/>
+      <w:numFmt w:val="decimal"/>
+      <w:lvlText w:val="%4."/>
+      <w:lvlJc w:val="left"/>
+      <w:pPr>
+        <w:ind w:left="3589" w:hanging="360"/>
+      </w:pPr>
+    </w:lvl>
+    <w:lvl w:ilvl="4" w:tplc="04090019" w:tentative="1">
+      <w:start w:val="1"/>
+      <w:numFmt w:val="lowerLetter"/>
+      <w:lvlText w:val="%5."/>
+      <w:lvlJc w:val="left"/>
+      <w:pPr>
+        <w:ind w:left="4309" w:hanging="360"/>
+      </w:pPr>
+    </w:lvl>
+    <w:lvl w:ilvl="5" w:tplc="0409001B" w:tentative="1">
+      <w:start w:val="1"/>
+      <w:numFmt w:val="lowerRoman"/>
+      <w:lvlText w:val="%6."/>
+      <w:lvlJc w:val="right"/>
+      <w:pPr>
+        <w:ind w:left="5029" w:hanging="180"/>
+      </w:pPr>
+    </w:lvl>
+    <w:lvl w:ilvl="6" w:tplc="0409000F" w:tentative="1">
+      <w:start w:val="1"/>
+      <w:numFmt w:val="decimal"/>
+      <w:lvlText w:val="%7."/>
+      <w:lvlJc w:val="left"/>
+      <w:pPr>
+        <w:ind w:left="5749" w:hanging="360"/>
+      </w:pPr>
+    </w:lvl>
+    <w:lvl w:ilvl="7" w:tplc="04090019" w:tentative="1">
+      <w:start w:val="1"/>
+      <w:numFmt w:val="lowerLetter"/>
+      <w:lvlText w:val="%8."/>
+      <w:lvlJc w:val="left"/>
+      <w:pPr>
+        <w:ind w:left="6469" w:hanging="360"/>
+      </w:pPr>
+    </w:lvl>
+    <w:lvl w:ilvl="8" w:tplc="0409001B" w:tentative="1">
+      <w:start w:val="1"/>
+      <w:numFmt w:val="lowerRoman"/>
+      <w:lvlText w:val="%9."/>
+      <w:lvlJc w:val="right"/>
+      <w:pPr>
+        <w:ind w:left="7189" w:hanging="180"/>
+      </w:pPr>
+    </w:lvl>
+  </w:abstractNum>
+  <w:abstractNum w:abstractNumId="6" w15:restartNumberingAfterBreak="0">
+    <w:nsid w:val="6B4F0C99"/>
+    <w:multiLevelType w:val="multilevel"/>
+    <w:tmpl w:val="D8FE38E6"/>
+    <w:numStyleLink w:val="3"/>
+  </w:abstractNum>
+  <w:abstractNum w:abstractNumId="7" w15:restartNumberingAfterBreak="0">
+    <w:nsid w:val="6D681047"/>
+    <w:multiLevelType w:val="multilevel"/>
+    <w:tmpl w:val="D8FE38E6"/>
+    <w:numStyleLink w:val="3"/>
+  </w:abstractNum>
+  <w:abstractNum w:abstractNumId="8" w15:restartNumberingAfterBreak="0">
+    <w:nsid w:val="701D459B"/>
+    <w:multiLevelType w:val="multilevel"/>
+    <w:tmpl w:val="D8FE38E6"/>
+    <w:styleLink w:val="3"/>
+    <w:lvl w:ilvl="0">
+      <w:start w:val="1"/>
+      <w:numFmt w:val="decimal"/>
+      <w:suff w:val="space"/>
+      <w:lvlText w:val="%1)"/>
+      <w:lvlJc w:val="left"/>
+      <w:pPr>
+        <w:ind w:left="0" w:firstLine="709"/>
+      </w:pPr>
+    </w:lvl>
+    <w:lvl w:ilvl="1">
+      <w:start w:val="1"/>
+      <w:numFmt w:val="lowerLetter"/>
+      <w:lvlText w:val="%2)"/>
+      <w:lvlJc w:val="left"/>
+      <w:pPr>
+        <w:ind w:left="720" w:hanging="360"/>
+      </w:pPr>
+    </w:lvl>
+    <w:lvl w:ilvl="2">
+      <w:start w:val="1"/>
+      <w:numFmt w:val="lowerRoman"/>
+      <w:lvlText w:val="%3)"/>
+      <w:lvlJc w:val="left"/>
+      <w:pPr>
+        <w:ind w:left="1080" w:hanging="360"/>
+      </w:pPr>
+    </w:lvl>
+    <w:lvl w:ilvl="3">
+      <w:start w:val="1"/>
+      <w:numFmt w:val="decimal"/>
+      <w:lvlText w:val="(%4)"/>
+      <w:lvlJc w:val="left"/>
+      <w:pPr>
+        <w:ind w:left="1440" w:hanging="360"/>
+      </w:pPr>
+    </w:lvl>
+    <w:lvl w:ilvl="4">
+      <w:start w:val="1"/>
+      <w:numFmt w:val="lowerLetter"/>
+      <w:lvlText w:val="(%5)"/>
+      <w:lvlJc w:val="left"/>
+      <w:pPr>
+        <w:ind w:left="1800" w:hanging="360"/>
+      </w:pPr>
+    </w:lvl>
+    <w:lvl w:ilvl="5">
+      <w:start w:val="1"/>
+      <w:numFmt w:val="lowerRoman"/>
+      <w:lvlText w:val="(%6)"/>
+      <w:lvlJc w:val="left"/>
+      <w:pPr>
+        <w:ind w:left="2160" w:hanging="360"/>
+      </w:pPr>
+    </w:lvl>
+    <w:lvl w:ilvl="6">
+      <w:start w:val="1"/>
+      <w:numFmt w:val="decimal"/>
+      <w:lvlText w:val="%7."/>
+      <w:lvlJc w:val="left"/>
+      <w:pPr>
+        <w:ind w:left="2520" w:hanging="360"/>
+      </w:pPr>
+    </w:lvl>
+    <w:lvl w:ilvl="7">
+      <w:start w:val="1"/>
+      <w:numFmt w:val="lowerLetter"/>
+      <w:lvlText w:val="%8."/>
+      <w:lvlJc w:val="left"/>
+      <w:pPr>
+        <w:ind w:left="2880" w:hanging="360"/>
+      </w:pPr>
+    </w:lvl>
+    <w:lvl w:ilvl="8">
+      <w:start w:val="1"/>
+      <w:numFmt w:val="lowerRoman"/>
+      <w:lvlText w:val="%9."/>
+      <w:lvlJc w:val="left"/>
+      <w:pPr>
+        <w:ind w:left="3240" w:hanging="360"/>
+      </w:pPr>
+    </w:lvl>
+  </w:abstractNum>
+  <w:abstractNum w:abstractNumId="9" w15:restartNumberingAfterBreak="0">
+    <w:nsid w:val="7ED622FE"/>
+    <w:multiLevelType w:val="multilevel"/>
+    <w:tmpl w:val="D8FE38E6"/>
+    <w:numStyleLink w:val="3"/>
+  </w:abstractNum>
   <w:num w:numId="1">
-    <w:abstractNumId w:val="0"/>
+    <w:abstractNumId w:val="3"/>
   </w:num>
   <w:num w:numId="2">
+    <w:abstractNumId w:val="4"/>
+  </w:num>
+  <w:num w:numId="3">
+    <w:abstractNumId w:val="5"/>
+  </w:num>
+  <w:num w:numId="4">
+    <w:abstractNumId w:val="0"/>
+    <w:lvlOverride w:ilvl="0">
+      <w:startOverride w:val="1"/>
+    </w:lvlOverride>
+    <w:lvlOverride w:ilvl="1">
+      <w:startOverride w:val="1"/>
+    </w:lvlOverride>
+    <w:lvlOverride w:ilvl="2">
+      <w:startOverride w:val="1"/>
+    </w:lvlOverride>
+    <w:lvlOverride w:ilvl="3">
+      <w:startOverride w:val="1"/>
+    </w:lvlOverride>
+    <w:lvlOverride w:ilvl="4">
+      <w:startOverride w:val="1"/>
+    </w:lvlOverride>
+    <w:lvlOverride w:ilvl="5">
+      <w:startOverride w:val="1"/>
+    </w:lvlOverride>
+    <w:lvlOverride w:ilvl="6">
+      <w:startOverride w:val="1"/>
+    </w:lvlOverride>
+    <w:lvlOverride w:ilvl="7">
+      <w:startOverride w:val="1"/>
+    </w:lvlOverride>
+    <w:lvlOverride w:ilvl="8">
+      <w:startOverride w:val="1"/>
+    </w:lvlOverride>
+  </w:num>
+  <w:num w:numId="5">
+    <w:abstractNumId w:val="2"/>
+    <w:lvlOverride w:ilvl="0">
+      <w:startOverride w:val="1"/>
+    </w:lvlOverride>
+    <w:lvlOverride w:ilvl="1">
+      <w:startOverride w:val="1"/>
+    </w:lvlOverride>
+    <w:lvlOverride w:ilvl="2">
+      <w:startOverride w:val="1"/>
+    </w:lvlOverride>
+    <w:lvlOverride w:ilvl="3">
+      <w:startOverride w:val="1"/>
+    </w:lvlOverride>
+    <w:lvlOverride w:ilvl="4">
+      <w:startOverride w:val="1"/>
+    </w:lvlOverride>
+    <w:lvlOverride w:ilvl="5">
+      <w:startOverride w:val="1"/>
+    </w:lvlOverride>
+    <w:lvlOverride w:ilvl="6">
+      <w:startOverride w:val="1"/>
+    </w:lvlOverride>
+    <w:lvlOverride w:ilvl="7">
+      <w:startOverride w:val="1"/>
+    </w:lvlOverride>
+    <w:lvlOverride w:ilvl="8">
+      <w:startOverride w:val="1"/>
+    </w:lvlOverride>
+  </w:num>
+  <w:num w:numId="6">
+    <w:abstractNumId w:val="9"/>
+    <w:lvlOverride w:ilvl="0">
+      <w:startOverride w:val="1"/>
+    </w:lvlOverride>
+    <w:lvlOverride w:ilvl="1">
+      <w:startOverride w:val="1"/>
+    </w:lvlOverride>
+    <w:lvlOverride w:ilvl="2">
+      <w:startOverride w:val="1"/>
+    </w:lvlOverride>
+    <w:lvlOverride w:ilvl="3">
+      <w:startOverride w:val="1"/>
+    </w:lvlOverride>
+    <w:lvlOverride w:ilvl="4">
+      <w:startOverride w:val="1"/>
+    </w:lvlOverride>
+    <w:lvlOverride w:ilvl="5">
+      <w:startOverride w:val="1"/>
+    </w:lvlOverride>
+    <w:lvlOverride w:ilvl="6">
+      <w:startOverride w:val="1"/>
+    </w:lvlOverride>
+    <w:lvlOverride w:ilvl="7">
+      <w:startOverride w:val="1"/>
+    </w:lvlOverride>
+    <w:lvlOverride w:ilvl="8">
+      <w:startOverride w:val="1"/>
+    </w:lvlOverride>
+  </w:num>
+  <w:num w:numId="7">
+    <w:abstractNumId w:val="7"/>
+    <w:lvlOverride w:ilvl="0">
+      <w:startOverride w:val="1"/>
+    </w:lvlOverride>
+    <w:lvlOverride w:ilvl="1">
+      <w:startOverride w:val="1"/>
+    </w:lvlOverride>
+    <w:lvlOverride w:ilvl="2">
+      <w:startOverride w:val="1"/>
+    </w:lvlOverride>
+    <w:lvlOverride w:ilvl="3">
+      <w:startOverride w:val="1"/>
+    </w:lvlOverride>
+    <w:lvlOverride w:ilvl="4">
+      <w:startOverride w:val="1"/>
+    </w:lvlOverride>
+    <w:lvlOverride w:ilvl="5">
+      <w:startOverride w:val="1"/>
+    </w:lvlOverride>
+    <w:lvlOverride w:ilvl="6">
+      <w:startOverride w:val="1"/>
+    </w:lvlOverride>
+    <w:lvlOverride w:ilvl="7">
+      <w:startOverride w:val="1"/>
+    </w:lvlOverride>
+    <w:lvlOverride w:ilvl="8">
+      <w:startOverride w:val="1"/>
+    </w:lvlOverride>
+  </w:num>
+  <w:num w:numId="8">
+    <w:abstractNumId w:val="6"/>
+    <w:lvlOverride w:ilvl="0">
+      <w:startOverride w:val="1"/>
+    </w:lvlOverride>
+    <w:lvlOverride w:ilvl="1">
+      <w:startOverride w:val="1"/>
+    </w:lvlOverride>
+    <w:lvlOverride w:ilvl="2">
+      <w:startOverride w:val="1"/>
+    </w:lvlOverride>
+    <w:lvlOverride w:ilvl="3">
+      <w:startOverride w:val="1"/>
+    </w:lvlOverride>
+    <w:lvlOverride w:ilvl="4">
+      <w:startOverride w:val="1"/>
+    </w:lvlOverride>
+    <w:lvlOverride w:ilvl="5">
+      <w:startOverride w:val="1"/>
+    </w:lvlOverride>
+    <w:lvlOverride w:ilvl="6">
+      <w:startOverride w:val="1"/>
+    </w:lvlOverride>
+    <w:lvlOverride w:ilvl="7">
+      <w:startOverride w:val="1"/>
+    </w:lvlOverride>
+    <w:lvlOverride w:ilvl="8">
+      <w:startOverride w:val="1"/>
+    </w:lvlOverride>
+  </w:num>
+  <w:num w:numId="9">
     <w:abstractNumId w:val="1"/>
+    <w:lvlOverride w:ilvl="0">
+      <w:startOverride w:val="1"/>
+    </w:lvlOverride>
+    <w:lvlOverride w:ilvl="1">
+      <w:startOverride w:val="1"/>
+    </w:lvlOverride>
+    <w:lvlOverride w:ilvl="2">
+      <w:startOverride w:val="1"/>
+    </w:lvlOverride>
+    <w:lvlOverride w:ilvl="3">
+      <w:startOverride w:val="1"/>
+    </w:lvlOverride>
+    <w:lvlOverride w:ilvl="4">
+      <w:startOverride w:val="1"/>
+    </w:lvlOverride>
+    <w:lvlOverride w:ilvl="5">
+      <w:startOverride w:val="1"/>
+    </w:lvlOverride>
+    <w:lvlOverride w:ilvl="6">
+      <w:startOverride w:val="1"/>
+    </w:lvlOverride>
+    <w:lvlOverride w:ilvl="7">
+      <w:startOverride w:val="1"/>
+    </w:lvlOverride>
+    <w:lvlOverride w:ilvl="8">
+      <w:startOverride w:val="1"/>
+    </w:lvlOverride>
+  </w:num>
+  <w:num w:numId="10">
+    <w:abstractNumId w:val="8"/>
   </w:num>
 </w:numbering>
 </file>
@@ -1230,7 +2383,7 @@
     <w:lsdException w:name="Unresolved Mention" w:semiHidden="1" w:unhideWhenUsed="1"/>
     <w:lsdException w:name="Smart Link" w:semiHidden="1" w:unhideWhenUsed="1"/>
   </w:latentStyles>
-  <w:style w:type="paragraph" w:default="1" w:styleId="a">
+  <w:style w:type="paragraph" w:default="1" w:styleId="a0">
     <w:name w:val="Normal"/>
     <w:qFormat/>
     <w:rsid w:val="00321BBC"/>
@@ -1247,8 +2400,8 @@
   </w:style>
   <w:style w:type="paragraph" w:styleId="1">
     <w:name w:val="heading 1"/>
-    <w:basedOn w:val="a"/>
-    <w:next w:val="a"/>
+    <w:basedOn w:val="a0"/>
+    <w:next w:val="a0"/>
     <w:link w:val="10"/>
     <w:autoRedefine/>
     <w:uiPriority w:val="9"/>
@@ -1265,13 +2418,13 @@
       <w:szCs w:val="32"/>
     </w:rPr>
   </w:style>
-  <w:style w:type="character" w:default="1" w:styleId="a0">
+  <w:style w:type="character" w:default="1" w:styleId="a1">
     <w:name w:val="Default Paragraph Font"/>
     <w:uiPriority w:val="1"/>
     <w:semiHidden/>
     <w:unhideWhenUsed/>
   </w:style>
-  <w:style w:type="table" w:default="1" w:styleId="a1">
+  <w:style w:type="table" w:default="1" w:styleId="a2">
     <w:name w:val="Normal Table"/>
     <w:uiPriority w:val="99"/>
     <w:semiHidden/>
@@ -1286,16 +2439,16 @@
       </w:tblCellMar>
     </w:tblPr>
   </w:style>
-  <w:style w:type="numbering" w:default="1" w:styleId="a2">
+  <w:style w:type="numbering" w:default="1" w:styleId="a3">
     <w:name w:val="No List"/>
     <w:uiPriority w:val="99"/>
     <w:semiHidden/>
     <w:unhideWhenUsed/>
   </w:style>
-  <w:style w:type="paragraph" w:customStyle="1" w:styleId="a3">
+  <w:style w:type="paragraph" w:customStyle="1" w:styleId="a4">
     <w:name w:val="МОЙАбзац"/>
-    <w:basedOn w:val="a"/>
-    <w:link w:val="a4"/>
+    <w:basedOn w:val="a0"/>
+    <w:link w:val="a5"/>
     <w:qFormat/>
     <w:rsid w:val="009A652E"/>
     <w:rPr>
@@ -1304,10 +2457,10 @@
       <w:lang w:eastAsia="ru-RU"/>
     </w:rPr>
   </w:style>
-  <w:style w:type="character" w:customStyle="1" w:styleId="a4">
+  <w:style w:type="character" w:customStyle="1" w:styleId="a5">
     <w:name w:val="МОЙАбзац Знак"/>
-    <w:basedOn w:val="a0"/>
-    <w:link w:val="a3"/>
+    <w:basedOn w:val="a1"/>
+    <w:link w:val="a4"/>
     <w:rsid w:val="009A652E"/>
     <w:rPr>
       <w:rFonts w:ascii="Times New Roman" w:eastAsia="Times New Roman" w:hAnsi="Times New Roman" w:cs="Times New Roman"/>
@@ -1317,11 +2470,11 @@
       <w:lang w:eastAsia="ru-RU"/>
     </w:rPr>
   </w:style>
-  <w:style w:type="paragraph" w:customStyle="1" w:styleId="a5">
+  <w:style w:type="paragraph" w:customStyle="1" w:styleId="a6">
     <w:name w:val="МОЙЗаголовок"/>
-    <w:basedOn w:val="a6"/>
-    <w:next w:val="a3"/>
-    <w:link w:val="a7"/>
+    <w:basedOn w:val="a7"/>
+    <w:next w:val="a4"/>
+    <w:link w:val="a8"/>
     <w:qFormat/>
     <w:rsid w:val="00AB5FCA"/>
     <w:pPr>
@@ -1332,10 +2485,10 @@
       <w:lang w:eastAsia="ru-RU"/>
     </w:rPr>
   </w:style>
-  <w:style w:type="character" w:customStyle="1" w:styleId="a7">
+  <w:style w:type="character" w:customStyle="1" w:styleId="a8">
     <w:name w:val="МОЙЗаголовок Знак"/>
-    <w:basedOn w:val="a8"/>
-    <w:link w:val="a5"/>
+    <w:basedOn w:val="a9"/>
+    <w:link w:val="a6"/>
     <w:rsid w:val="00AB5FCA"/>
     <w:rPr>
       <w:rFonts w:ascii="Times New Roman" w:eastAsiaTheme="majorEastAsia" w:hAnsi="Times New Roman" w:cstheme="majorBidi"/>
@@ -1347,11 +2500,11 @@
       <w:lang w:eastAsia="ru-RU" w:bidi="hi-IN"/>
     </w:rPr>
   </w:style>
-  <w:style w:type="paragraph" w:styleId="a6">
+  <w:style w:type="paragraph" w:styleId="a7">
     <w:name w:val="Title"/>
-    <w:basedOn w:val="a9"/>
-    <w:next w:val="a"/>
-    <w:link w:val="a8"/>
+    <w:basedOn w:val="aa"/>
+    <w:next w:val="a0"/>
+    <w:link w:val="a9"/>
     <w:uiPriority w:val="10"/>
     <w:qFormat/>
     <w:rsid w:val="00E83DD7"/>
@@ -1367,10 +2520,10 @@
       <w:szCs w:val="56"/>
     </w:rPr>
   </w:style>
-  <w:style w:type="character" w:customStyle="1" w:styleId="a8">
+  <w:style w:type="character" w:customStyle="1" w:styleId="a9">
     <w:name w:val="Заголовок Знак"/>
-    <w:basedOn w:val="a0"/>
-    <w:link w:val="a6"/>
+    <w:basedOn w:val="a1"/>
+    <w:link w:val="a7"/>
     <w:uiPriority w:val="10"/>
     <w:rsid w:val="00E83DD7"/>
     <w:rPr>
@@ -1382,10 +2535,10 @@
       <w:lang w:eastAsia="zh-CN" w:bidi="hi-IN"/>
     </w:rPr>
   </w:style>
-  <w:style w:type="paragraph" w:customStyle="1" w:styleId="aa">
+  <w:style w:type="paragraph" w:customStyle="1" w:styleId="ab">
     <w:name w:val="МОЙ АБЗАЦ"/>
-    <w:basedOn w:val="a"/>
-    <w:link w:val="ab"/>
+    <w:basedOn w:val="a0"/>
+    <w:link w:val="ac"/>
     <w:qFormat/>
     <w:rsid w:val="006534C8"/>
     <w:pPr>
@@ -1399,10 +2552,10 @@
       <w:lang w:eastAsia="zh-CN" w:bidi="hi-IN"/>
     </w:rPr>
   </w:style>
-  <w:style w:type="character" w:customStyle="1" w:styleId="ab">
+  <w:style w:type="character" w:customStyle="1" w:styleId="ac">
     <w:name w:val="МОЙ АБЗАЦ Знак"/>
-    <w:basedOn w:val="a0"/>
-    <w:link w:val="aa"/>
+    <w:basedOn w:val="a1"/>
+    <w:link w:val="ab"/>
     <w:rsid w:val="006534C8"/>
     <w:rPr>
       <w:rFonts w:ascii="Times New Roman" w:eastAsia="Droid Sans Fallback" w:hAnsi="Times New Roman" w:cs="Times New Roman"/>
@@ -1412,10 +2565,10 @@
       <w:lang w:eastAsia="zh-CN" w:bidi="hi-IN"/>
     </w:rPr>
   </w:style>
-  <w:style w:type="paragraph" w:customStyle="1" w:styleId="a9">
+  <w:style w:type="paragraph" w:customStyle="1" w:styleId="aa">
     <w:name w:val="МОЙ ЗАГОЛОВОК"/>
-    <w:basedOn w:val="a"/>
-    <w:link w:val="ac"/>
+    <w:basedOn w:val="a0"/>
+    <w:link w:val="ad"/>
     <w:autoRedefine/>
     <w:qFormat/>
     <w:rsid w:val="00E83DD7"/>
@@ -1431,10 +2584,10 @@
       <w:lang w:eastAsia="zh-CN" w:bidi="hi-IN"/>
     </w:rPr>
   </w:style>
-  <w:style w:type="character" w:customStyle="1" w:styleId="ac">
+  <w:style w:type="character" w:customStyle="1" w:styleId="ad">
     <w:name w:val="МОЙ ЗАГОЛОВОК Знак"/>
-    <w:basedOn w:val="a0"/>
-    <w:link w:val="a9"/>
+    <w:basedOn w:val="a1"/>
+    <w:link w:val="aa"/>
     <w:rsid w:val="00E83DD7"/>
     <w:rPr>
       <w:rFonts w:ascii="Times New Roman" w:eastAsia="Droid Sans Fallback" w:hAnsi="Times New Roman" w:cs="Times New Roman"/>
@@ -1447,7 +2600,7 @@
   </w:style>
   <w:style w:type="character" w:customStyle="1" w:styleId="10">
     <w:name w:val="Заголовок 1 Знак"/>
-    <w:basedOn w:val="a0"/>
+    <w:basedOn w:val="a1"/>
     <w:link w:val="1"/>
     <w:uiPriority w:val="9"/>
     <w:rsid w:val="001E5310"/>
@@ -1459,10 +2612,10 @@
       <w:szCs w:val="32"/>
     </w:rPr>
   </w:style>
-  <w:style w:type="paragraph" w:customStyle="1" w:styleId="ad">
+  <w:style w:type="paragraph" w:customStyle="1" w:styleId="ae">
     <w:name w:val="МОЙАБЗАЦ"/>
-    <w:basedOn w:val="a"/>
-    <w:link w:val="ae"/>
+    <w:basedOn w:val="a0"/>
+    <w:link w:val="af"/>
     <w:qFormat/>
     <w:rsid w:val="007E559F"/>
     <w:pPr>
@@ -1475,10 +2628,10 @@
       <w:lang w:eastAsia="zh-CN" w:bidi="hi-IN"/>
     </w:rPr>
   </w:style>
-  <w:style w:type="character" w:customStyle="1" w:styleId="ae">
+  <w:style w:type="character" w:customStyle="1" w:styleId="af">
     <w:name w:val="МОЙАБЗАЦ Знак"/>
-    <w:basedOn w:val="a0"/>
-    <w:link w:val="ad"/>
+    <w:basedOn w:val="a1"/>
+    <w:link w:val="ae"/>
     <w:rsid w:val="007E559F"/>
     <w:rPr>
       <w:rFonts w:ascii="Times New Roman" w:eastAsia="Droid Sans Fallback" w:hAnsi="Times New Roman" w:cs="Times New Roman"/>
@@ -1488,11 +2641,11 @@
       <w:lang w:eastAsia="zh-CN" w:bidi="hi-IN"/>
     </w:rPr>
   </w:style>
-  <w:style w:type="paragraph" w:customStyle="1" w:styleId="af">
+  <w:style w:type="paragraph" w:customStyle="1" w:styleId="af0">
     <w:name w:val="МОЙЗАГОЛОВОК"/>
-    <w:basedOn w:val="ad"/>
-    <w:next w:val="ad"/>
-    <w:link w:val="af0"/>
+    <w:basedOn w:val="ae"/>
+    <w:next w:val="ae"/>
+    <w:link w:val="af1"/>
     <w:qFormat/>
     <w:rsid w:val="007E559F"/>
     <w:pPr>
@@ -1502,10 +2655,10 @@
       <w:b/>
     </w:rPr>
   </w:style>
-  <w:style w:type="character" w:customStyle="1" w:styleId="af0">
+  <w:style w:type="character" w:customStyle="1" w:styleId="af1">
     <w:name w:val="МОЙЗАГОЛОВОК Знак"/>
-    <w:basedOn w:val="ae"/>
-    <w:link w:val="af"/>
+    <w:basedOn w:val="af"/>
+    <w:link w:val="af0"/>
     <w:rsid w:val="007E559F"/>
     <w:rPr>
       <w:rFonts w:ascii="Times New Roman" w:eastAsia="Droid Sans Fallback" w:hAnsi="Times New Roman" w:cs="Times New Roman"/>
@@ -1516,11 +2669,11 @@
       <w:lang w:eastAsia="zh-CN" w:bidi="hi-IN"/>
     </w:rPr>
   </w:style>
-  <w:style w:type="paragraph" w:customStyle="1" w:styleId="af1">
+  <w:style w:type="paragraph" w:customStyle="1" w:styleId="af2">
     <w:name w:val="РИСУНОК"/>
-    <w:basedOn w:val="ad"/>
-    <w:next w:val="ad"/>
-    <w:link w:val="af2"/>
+    <w:basedOn w:val="ae"/>
+    <w:next w:val="ae"/>
+    <w:link w:val="af3"/>
     <w:qFormat/>
     <w:rsid w:val="007E559F"/>
     <w:pPr>
@@ -1529,10 +2682,10 @@
       <w:jc w:val="center"/>
     </w:pPr>
   </w:style>
-  <w:style w:type="character" w:customStyle="1" w:styleId="af2">
+  <w:style w:type="character" w:customStyle="1" w:styleId="af3">
     <w:name w:val="РИСУНОК Знак"/>
-    <w:basedOn w:val="ae"/>
-    <w:link w:val="af1"/>
+    <w:basedOn w:val="af"/>
+    <w:link w:val="af2"/>
     <w:rsid w:val="007E559F"/>
     <w:rPr>
       <w:rFonts w:ascii="Times New Roman" w:eastAsia="Droid Sans Fallback" w:hAnsi="Times New Roman" w:cs="Times New Roman"/>
@@ -1542,10 +2695,10 @@
       <w:lang w:eastAsia="zh-CN" w:bidi="hi-IN"/>
     </w:rPr>
   </w:style>
-  <w:style w:type="paragraph" w:customStyle="1" w:styleId="af3">
+  <w:style w:type="paragraph" w:customStyle="1" w:styleId="af4">
     <w:name w:val="мойАбзац"/>
-    <w:basedOn w:val="a"/>
-    <w:link w:val="af4"/>
+    <w:basedOn w:val="a0"/>
+    <w:link w:val="af5"/>
     <w:qFormat/>
     <w:rsid w:val="002477F4"/>
     <w:pPr>
@@ -1557,10 +2710,10 @@
       <w:lang w:eastAsia="ru-RU"/>
     </w:rPr>
   </w:style>
-  <w:style w:type="character" w:customStyle="1" w:styleId="af4">
+  <w:style w:type="character" w:customStyle="1" w:styleId="af5">
     <w:name w:val="мойАбзац Знак"/>
-    <w:basedOn w:val="a0"/>
-    <w:link w:val="af3"/>
+    <w:basedOn w:val="a1"/>
+    <w:link w:val="af4"/>
     <w:rsid w:val="002477F4"/>
     <w:rPr>
       <w:rFonts w:ascii="Times New Roman" w:eastAsia="Times New Roman" w:hAnsi="Times New Roman" w:cs="Times New Roman"/>
@@ -1569,21 +2722,21 @@
       <w:lang w:eastAsia="ru-RU"/>
     </w:rPr>
   </w:style>
-  <w:style w:type="paragraph" w:customStyle="1" w:styleId="af5">
+  <w:style w:type="paragraph" w:customStyle="1" w:styleId="af6">
     <w:name w:val="мойЗаголовок"/>
-    <w:basedOn w:val="af3"/>
-    <w:next w:val="af3"/>
-    <w:link w:val="af6"/>
+    <w:basedOn w:val="af4"/>
+    <w:next w:val="af4"/>
+    <w:link w:val="af7"/>
     <w:qFormat/>
     <w:rsid w:val="002477F4"/>
     <w:rPr>
       <w:b/>
     </w:rPr>
   </w:style>
-  <w:style w:type="character" w:customStyle="1" w:styleId="af6">
+  <w:style w:type="character" w:customStyle="1" w:styleId="af7">
     <w:name w:val="мойЗаголовок Знак"/>
-    <w:basedOn w:val="af4"/>
-    <w:link w:val="af5"/>
+    <w:basedOn w:val="af5"/>
+    <w:link w:val="af6"/>
     <w:rsid w:val="002477F4"/>
     <w:rPr>
       <w:rFonts w:ascii="Times New Roman" w:eastAsia="Times New Roman" w:hAnsi="Times New Roman" w:cs="Times New Roman"/>
@@ -1593,10 +2746,10 @@
       <w:lang w:eastAsia="ru-RU"/>
     </w:rPr>
   </w:style>
-  <w:style w:type="paragraph" w:customStyle="1" w:styleId="af7">
+  <w:style w:type="paragraph" w:customStyle="1" w:styleId="af8">
     <w:name w:val="МОЙАБЗАЦСОХРАНИСЬЬЬЬЬЬЬЬЬЬ"/>
-    <w:basedOn w:val="af8"/>
-    <w:link w:val="af9"/>
+    <w:basedOn w:val="af9"/>
+    <w:link w:val="afa"/>
     <w:qFormat/>
     <w:rsid w:val="0078190F"/>
     <w:pPr>
@@ -1609,10 +2762,10 @@
       <w:lang w:eastAsia="ru-RU"/>
     </w:rPr>
   </w:style>
-  <w:style w:type="character" w:customStyle="1" w:styleId="af9">
+  <w:style w:type="character" w:customStyle="1" w:styleId="afa">
     <w:name w:val="МОЙАБЗАЦСОХРАНИСЬЬЬЬЬЬЬЬЬЬ Знак"/>
-    <w:basedOn w:val="a0"/>
-    <w:link w:val="af7"/>
+    <w:basedOn w:val="a1"/>
+    <w:link w:val="af8"/>
     <w:rsid w:val="0078190F"/>
     <w:rPr>
       <w:rFonts w:ascii="Times New Roman" w:eastAsia="Times New Roman" w:hAnsi="Times New Roman" w:cs="Times New Roman"/>
@@ -1621,9 +2774,9 @@
       <w:lang w:eastAsia="ru-RU"/>
     </w:rPr>
   </w:style>
-  <w:style w:type="paragraph" w:styleId="af8">
+  <w:style w:type="paragraph" w:styleId="af9">
     <w:name w:val="Normal (Web)"/>
-    <w:basedOn w:val="a"/>
+    <w:basedOn w:val="a0"/>
     <w:uiPriority w:val="99"/>
     <w:semiHidden/>
     <w:unhideWhenUsed/>
@@ -1634,21 +2787,21 @@
       <w:szCs w:val="24"/>
     </w:rPr>
   </w:style>
-  <w:style w:type="paragraph" w:customStyle="1" w:styleId="afa">
+  <w:style w:type="paragraph" w:customStyle="1" w:styleId="afb">
     <w:name w:val="МОЙЗАГОЛОВОКСОХРАНИСЬЬЬЬЬЬЬЬЬ"/>
-    <w:basedOn w:val="af7"/>
-    <w:next w:val="af7"/>
-    <w:link w:val="afb"/>
+    <w:basedOn w:val="af8"/>
+    <w:next w:val="af8"/>
+    <w:link w:val="afc"/>
     <w:qFormat/>
     <w:rsid w:val="0078190F"/>
     <w:rPr>
       <w:b/>
     </w:rPr>
   </w:style>
-  <w:style w:type="character" w:customStyle="1" w:styleId="afb">
+  <w:style w:type="character" w:customStyle="1" w:styleId="afc">
     <w:name w:val="МОЙЗАГОЛОВОКСОХРАНИСЬЬЬЬЬЬЬЬЬ Знак"/>
-    <w:basedOn w:val="af9"/>
-    <w:link w:val="afa"/>
+    <w:basedOn w:val="afa"/>
+    <w:link w:val="afb"/>
     <w:rsid w:val="0078190F"/>
     <w:rPr>
       <w:rFonts w:ascii="Times New Roman" w:eastAsia="Times New Roman" w:hAnsi="Times New Roman" w:cs="Times New Roman"/>
@@ -1658,10 +2811,10 @@
       <w:lang w:eastAsia="ru-RU"/>
     </w:rPr>
   </w:style>
-  <w:style w:type="paragraph" w:customStyle="1" w:styleId="afc">
+  <w:style w:type="paragraph" w:customStyle="1" w:styleId="afd">
     <w:name w:val="мойРисунок"/>
-    <w:basedOn w:val="af3"/>
-    <w:link w:val="afd"/>
+    <w:basedOn w:val="af4"/>
+    <w:link w:val="afe"/>
     <w:qFormat/>
     <w:rsid w:val="00AC00EF"/>
     <w:pPr>
@@ -1672,10 +2825,10 @@
       <w:noProof/>
     </w:rPr>
   </w:style>
-  <w:style w:type="character" w:customStyle="1" w:styleId="afd">
+  <w:style w:type="character" w:customStyle="1" w:styleId="afe">
     <w:name w:val="мойРисунок Знак"/>
-    <w:basedOn w:val="af4"/>
-    <w:link w:val="afc"/>
+    <w:basedOn w:val="af5"/>
+    <w:link w:val="afd"/>
     <w:rsid w:val="00AC00EF"/>
     <w:rPr>
       <w:rFonts w:ascii="Times New Roman" w:eastAsia="Times New Roman" w:hAnsi="Times New Roman" w:cs="Times New Roman"/>
@@ -1687,8 +2840,8 @@
   </w:style>
   <w:style w:type="paragraph" w:styleId="11">
     <w:name w:val="toc 1"/>
-    <w:basedOn w:val="a"/>
-    <w:next w:val="a"/>
+    <w:basedOn w:val="a0"/>
+    <w:next w:val="a0"/>
     <w:autoRedefine/>
     <w:uiPriority w:val="39"/>
     <w:unhideWhenUsed/>
@@ -1700,10 +2853,10 @@
       <w:spacing w:after="100"/>
     </w:pPr>
   </w:style>
-  <w:style w:type="paragraph" w:styleId="afe">
+  <w:style w:type="paragraph" w:styleId="aff">
     <w:name w:val="TOC Heading"/>
     <w:basedOn w:val="1"/>
-    <w:next w:val="a"/>
+    <w:next w:val="a0"/>
     <w:uiPriority w:val="39"/>
     <w:semiHidden/>
     <w:unhideWhenUsed/>
@@ -1715,8 +2868,8 @@
   </w:style>
   <w:style w:type="paragraph" w:styleId="2">
     <w:name w:val="toc 2"/>
-    <w:basedOn w:val="a"/>
-    <w:next w:val="a"/>
+    <w:basedOn w:val="a0"/>
+    <w:next w:val="a0"/>
     <w:autoRedefine/>
     <w:uiPriority w:val="39"/>
     <w:unhideWhenUsed/>
@@ -1726,10 +2879,10 @@
       <w:ind w:left="220"/>
     </w:pPr>
   </w:style>
-  <w:style w:type="paragraph" w:styleId="3">
+  <w:style w:type="paragraph" w:styleId="30">
     <w:name w:val="toc 3"/>
-    <w:basedOn w:val="a"/>
-    <w:next w:val="a"/>
+    <w:basedOn w:val="a0"/>
+    <w:next w:val="a0"/>
     <w:autoRedefine/>
     <w:uiPriority w:val="39"/>
     <w:unhideWhenUsed/>
@@ -1737,6 +2890,29 @@
     <w:pPr>
       <w:spacing w:after="100"/>
       <w:ind w:left="440"/>
+    </w:pPr>
+  </w:style>
+  <w:style w:type="paragraph" w:styleId="a">
+    <w:name w:val="List Paragraph"/>
+    <w:basedOn w:val="a0"/>
+    <w:uiPriority w:val="34"/>
+    <w:qFormat/>
+    <w:rsid w:val="00A74A4D"/>
+    <w:pPr>
+      <w:numPr>
+        <w:numId w:val="3"/>
+      </w:numPr>
+      <w:contextualSpacing/>
+    </w:pPr>
+  </w:style>
+  <w:style w:type="numbering" w:customStyle="1" w:styleId="3">
+    <w:name w:val="Стиль3"/>
+    <w:uiPriority w:val="99"/>
+    <w:rsid w:val="00A74A4D"/>
+    <w:pPr>
+      <w:numPr>
+        <w:numId w:val="10"/>
+      </w:numPr>
     </w:pPr>
   </w:style>
 </w:styles>

</xml_diff>